<commit_message>
cambios en especificacion de casos de uso
</commit_message>
<xml_diff>
--- a/Requerimientos/ECU-Borrar Usuario.docx
+++ b/Requerimientos/ECU-Borrar Usuario.docx
@@ -1391,12 +1391,40 @@
     </w:p>
     <w:p>
       <w:pPr>
+        <w:pStyle w:val="Ttulo2"/>
+        <w:widowControl/>
+        <w:rPr>
+          <w:lang w:val="es-ES_tradnl"/>
+        </w:rPr>
+      </w:pPr>
+      <w:bookmarkStart w:id="11" w:name="_Toc423410254"/>
+      <w:bookmarkStart w:id="12" w:name="_Toc425054513"/>
+      <w:bookmarkStart w:id="13" w:name="_Toc319086482"/>
+      <w:r>
+        <w:rPr>
+          <w:lang w:val="es-ES_tradnl"/>
+        </w:rPr>
+        <w:t xml:space="preserve">Precondición </w:t>
+      </w:r>
+      <w:bookmarkEnd w:id="11"/>
+      <w:bookmarkEnd w:id="12"/>
+      <w:r>
+        <w:rPr>
+          <w:lang w:val="es-ES_tradnl"/>
+        </w:rPr>
+        <w:t>Uno</w:t>
+      </w:r>
+      <w:bookmarkEnd w:id="13"/>
+    </w:p>
+    <w:p>
+      <w:pPr>
         <w:pStyle w:val="Ttulo1"/>
         <w:widowControl/>
         <w:numPr>
           <w:ilvl w:val="0"/>
-          <w:numId w:val="25"/>
+          <w:numId w:val="0"/>
         </w:numPr>
+        <w:ind w:firstLine="720"/>
         <w:rPr>
           <w:rFonts w:ascii="Times New Roman" w:hAnsi="Times New Roman"/>
           <w:b w:val="0"/>
@@ -1413,14 +1441,35 @@
         </w:rPr>
         <w:t>El analista relación laboral debe estar dado de alta y tener acceso al sistema</w:t>
       </w:r>
+      <w:r>
+        <w:rPr>
+          <w:rFonts w:ascii="Times New Roman" w:hAnsi="Times New Roman"/>
+          <w:b w:val="0"/>
+          <w:sz w:val="20"/>
+          <w:lang w:val="es-419"/>
+        </w:rPr>
+        <w:t>.</w:t>
+      </w:r>
+    </w:p>
+    <w:p>
+      <w:pPr>
+        <w:pStyle w:val="Ttulo2"/>
+        <w:widowControl/>
+        <w:rPr>
+          <w:lang w:val="es-ES_tradnl"/>
+        </w:rPr>
+      </w:pPr>
+      <w:r>
+        <w:rPr>
+          <w:lang w:val="es-ES_tradnl"/>
+        </w:rPr>
+        <w:t>Precondición Dos</w:t>
+      </w:r>
     </w:p>
     <w:p>
       <w:pPr>
         <w:pStyle w:val="Textoindependiente"/>
-        <w:numPr>
-          <w:ilvl w:val="0"/>
-          <w:numId w:val="25"/>
-        </w:numPr>
+        <w:ind w:left="0" w:firstLine="720"/>
         <w:rPr>
           <w:lang w:val="es-419"/>
         </w:rPr>
@@ -1431,15 +1480,27 @@
         </w:rPr>
         <w:t>El analista relación laboral debe saber cuál usuario debe ser borrado del sistema.</w:t>
       </w:r>
-      <w:bookmarkStart w:id="11" w:name="_Toc445113243"/>
+      <w:bookmarkStart w:id="14" w:name="_Toc445113243"/>
+    </w:p>
+    <w:p>
+      <w:pPr>
+        <w:pStyle w:val="Ttulo2"/>
+        <w:widowControl/>
+        <w:rPr>
+          <w:lang w:val="es-ES_tradnl"/>
+        </w:rPr>
+      </w:pPr>
+      <w:r>
+        <w:rPr>
+          <w:lang w:val="es-ES_tradnl"/>
+        </w:rPr>
+        <w:t>Precondición Tres</w:t>
+      </w:r>
     </w:p>
     <w:p>
       <w:pPr>
         <w:pStyle w:val="Textoindependiente"/>
-        <w:numPr>
-          <w:ilvl w:val="0"/>
-          <w:numId w:val="25"/>
-        </w:numPr>
+        <w:ind w:left="0" w:firstLine="720"/>
         <w:rPr>
           <w:lang w:val="es-419"/>
         </w:rPr>
@@ -1459,11 +1520,23 @@
     </w:p>
     <w:p>
       <w:pPr>
+        <w:pStyle w:val="Ttulo2"/>
+        <w:widowControl/>
+        <w:rPr>
+          <w:lang w:val="es-ES_tradnl"/>
+        </w:rPr>
+      </w:pPr>
+      <w:r>
+        <w:rPr>
+          <w:lang w:val="es-ES_tradnl"/>
+        </w:rPr>
+        <w:t>Precondición Cuatro</w:t>
+      </w:r>
+    </w:p>
+    <w:p>
+      <w:pPr>
         <w:pStyle w:val="Textoindependiente"/>
-        <w:numPr>
-          <w:ilvl w:val="0"/>
-          <w:numId w:val="25"/>
-        </w:numPr>
+        <w:ind w:left="0" w:firstLine="720"/>
         <w:rPr>
           <w:lang w:val="es-419"/>
         </w:rPr>
@@ -1475,7 +1548,7 @@
         <w:t>El analista relación laboral busca de entre la lista de usuarios el que desea borrar.</w:t>
       </w:r>
     </w:p>
-    <w:bookmarkEnd w:id="11"/>
+    <w:bookmarkEnd w:id="14"/>
     <w:p>
       <w:pPr>
         <w:pStyle w:val="Textoindependiente"/>
@@ -1493,24 +1566,24 @@
           <w:lang w:val="es-419"/>
         </w:rPr>
       </w:pPr>
-      <w:bookmarkStart w:id="12" w:name="_Toc423410255"/>
-      <w:bookmarkStart w:id="13" w:name="_Toc425054514"/>
-      <w:bookmarkStart w:id="14" w:name="_Toc445113244"/>
+      <w:bookmarkStart w:id="15" w:name="_Toc423410255"/>
+      <w:bookmarkStart w:id="16" w:name="_Toc425054514"/>
+      <w:bookmarkStart w:id="17" w:name="_Toc445113244"/>
       <w:r>
         <w:rPr>
           <w:lang w:val="es-419"/>
         </w:rPr>
         <w:t>Post</w:t>
       </w:r>
-      <w:bookmarkEnd w:id="12"/>
-      <w:bookmarkEnd w:id="13"/>
+      <w:bookmarkEnd w:id="15"/>
+      <w:bookmarkEnd w:id="16"/>
       <w:r>
         <w:rPr>
           <w:lang w:val="es-419"/>
         </w:rPr>
         <w:t xml:space="preserve"> condiciones</w:t>
       </w:r>
-      <w:bookmarkEnd w:id="14"/>
+      <w:bookmarkEnd w:id="17"/>
       <w:r>
         <w:rPr>
           <w:lang w:val="es-419"/>
@@ -1520,11 +1593,27 @@
     </w:p>
     <w:p>
       <w:pPr>
+        <w:pStyle w:val="Ttulo2"/>
+        <w:widowControl/>
+        <w:rPr>
+          <w:lang w:val="es-ES_tradnl"/>
+        </w:rPr>
+      </w:pPr>
+      <w:bookmarkStart w:id="18" w:name="_Toc319086485"/>
+      <w:bookmarkStart w:id="19" w:name="_GoBack"/>
+      <w:r>
+        <w:rPr>
+          <w:lang w:val="es-ES_tradnl"/>
+        </w:rPr>
+        <w:t>Post Condición Uno</w:t>
+      </w:r>
+      <w:bookmarkEnd w:id="18"/>
+    </w:p>
+    <w:bookmarkEnd w:id="19"/>
+    <w:p>
+      <w:pPr>
         <w:pStyle w:val="InfoBlue"/>
-        <w:numPr>
-          <w:ilvl w:val="0"/>
-          <w:numId w:val="26"/>
-        </w:numPr>
+        <w:ind w:left="0" w:firstLine="720"/>
       </w:pPr>
       <w:r>
         <w:t>El usuario se ha eliminado del registro de usuarios.</w:t>
@@ -1545,14 +1634,14 @@
           <w:lang w:val="es-ES_tradnl"/>
         </w:rPr>
       </w:pPr>
-      <w:bookmarkStart w:id="15" w:name="_Toc319086486"/>
+      <w:bookmarkStart w:id="20" w:name="_Toc319086486"/>
       <w:r>
         <w:rPr>
           <w:lang w:val="es-ES_tradnl"/>
         </w:rPr>
         <w:t>Puntos de Extensión</w:t>
       </w:r>
-      <w:bookmarkEnd w:id="15"/>
+      <w:bookmarkEnd w:id="20"/>
     </w:p>
     <w:p>
       <w:pPr>
@@ -1561,23 +1650,26 @@
           <w:ilvl w:val="0"/>
           <w:numId w:val="0"/>
         </w:numPr>
-        <w:ind w:left="720"/>
-        <w:rPr>
+        <w:ind w:firstLine="720"/>
+        <w:rPr>
+          <w:rFonts w:ascii="Times New Roman" w:hAnsi="Times New Roman"/>
           <w:b w:val="0"/>
           <w:lang w:val="es-ES_tradnl"/>
         </w:rPr>
       </w:pPr>
-      <w:bookmarkStart w:id="16" w:name="_Toc319086487"/>
-      <w:r>
-        <w:rPr>
+      <w:bookmarkStart w:id="21" w:name="_Toc319086487"/>
+      <w:r>
+        <w:rPr>
+          <w:rFonts w:ascii="Times New Roman" w:hAnsi="Times New Roman"/>
           <w:b w:val="0"/>
           <w:lang w:val="es-ES_tradnl"/>
         </w:rPr>
         <w:t>Los puntos de extensión se identificarán en la Fase de Elaboración.</w:t>
       </w:r>
-      <w:bookmarkEnd w:id="16"/>
-      <w:r>
-        <w:rPr>
+      <w:bookmarkEnd w:id="21"/>
+      <w:r>
+        <w:rPr>
+          <w:rFonts w:ascii="Times New Roman" w:hAnsi="Times New Roman"/>
           <w:b w:val="0"/>
           <w:lang w:val="es-ES_tradnl"/>
         </w:rPr>
@@ -1586,6 +1678,14 @@
     </w:p>
     <w:p>
       <w:pPr>
+        <w:rPr>
+          <w:u w:val="single"/>
+          <w:lang w:val="es-ES_tradnl"/>
+        </w:rPr>
+      </w:pPr>
+    </w:p>
+    <w:p>
+      <w:pPr>
         <w:pStyle w:val="Ttulo1"/>
         <w:rPr>
           <w:lang w:val="es-419"/>
@@ -1595,15 +1695,7 @@
         <w:rPr>
           <w:lang w:val="es-419"/>
         </w:rPr>
-        <w:t>Mockup</w:t>
-      </w:r>
-      <w:bookmarkStart w:id="17" w:name="_GoBack"/>
-      <w:bookmarkEnd w:id="17"/>
-      <w:r>
-        <w:rPr>
-          <w:lang w:val="es-419"/>
-        </w:rPr>
-        <w:t xml:space="preserve"> </w:t>
+        <w:t xml:space="preserve">Mockup </w:t>
       </w:r>
     </w:p>
     <w:sectPr>

</xml_diff>